<commit_message>
Ajustes en la descripción de la evaluación
</commit_message>
<xml_diff>
--- a/fuentes/contenidos/grado08/guion06/CN_08_06_CO_REC280.docx
+++ b/fuentes/contenidos/grado08/guion06/CN_08_06_CO_REC280.docx
@@ -245,10 +245,26 @@
       </w:pPr>
       <w:r>
         <w:rPr>
-          <w:rFonts w:ascii="Times New Roman" w:hAnsi="Times New Roman" w:cs="Times New Roman"/>
-          <w:lang w:val="es-ES_tradnl"/>
-        </w:rPr>
-        <w:t>Actividad para evaluar los conocimientos del estudiante sobre el tema Fundamentos de genética.</w:t>
+          <w:rFonts w:ascii="Arial" w:hAnsi="Arial" w:cs="Arial"/>
+          <w:lang w:val="es-CO"/>
+        </w:rPr>
+        <w:t>Evalúa tus conocimientos acerca del te</w:t>
+      </w:r>
+      <w:r>
+        <w:rPr>
+          <w:rFonts w:ascii="Arial" w:hAnsi="Arial" w:cs="Arial"/>
+          <w:lang w:val="es-CO"/>
+        </w:rPr>
+        <w:t xml:space="preserve">ma </w:t>
+      </w:r>
+      <w:bookmarkStart w:id="0" w:name="_GoBack"/>
+      <w:bookmarkEnd w:id="0"/>
+      <w:r>
+        <w:rPr>
+          <w:rFonts w:ascii="Times New Roman" w:hAnsi="Times New Roman" w:cs="Times New Roman"/>
+          <w:lang w:val="es-ES_tradnl"/>
+        </w:rPr>
+        <w:t>Fundamentos de genética.</w:t>
       </w:r>
     </w:p>
     <w:p>
@@ -907,7 +923,6 @@
                 <w:lang w:val="es-ES_tradnl"/>
               </w:rPr>
             </w:pPr>
-            <w:bookmarkStart w:id="0" w:name="_GoBack" w:colFirst="0" w:colLast="4"/>
             <w:r>
               <w:rPr>
                 <w:rFonts w:ascii="Times New Roman" w:hAnsi="Times New Roman" w:cs="Times New Roman"/>
@@ -978,7 +993,6 @@
           </w:p>
         </w:tc>
       </w:tr>
-      <w:bookmarkEnd w:id="0"/>
       <w:tr>
         <w:tc>
           <w:tcPr>

</xml_diff>